<commit_message>
doc(2-2): Complete flowchart and report
</commit_message>
<xml_diff>
--- a/doc/2-1/thu_2-1_2016722092.docx
+++ b/doc/2-1/thu_2-1_2016722092.docx
@@ -14508,13 +14508,7 @@
                               </w:rPr>
                             </w:pPr>
                             <w:r>
-                              <w:t xml:space="preserve">Figure </w:t>
-                            </w:r>
-                            <w:r>
-                              <w:t>4</w:t>
-                            </w:r>
-                            <w:r>
-                              <w:t>.</w:t>
+                              <w:t>Figure 4.</w:t>
                             </w:r>
                             <w:r>
                               <w:fldChar w:fldCharType="begin"/>
@@ -14585,13 +14579,7 @@
                         </w:rPr>
                       </w:pPr>
                       <w:r>
-                        <w:t xml:space="preserve">Figure </w:t>
-                      </w:r>
-                      <w:r>
-                        <w:t>4</w:t>
-                      </w:r>
-                      <w:r>
-                        <w:t>.</w:t>
+                        <w:t>Figure 4.</w:t>
                       </w:r>
                       <w:r>
                         <w:fldChar w:fldCharType="begin"/>
@@ -16802,13 +16790,7 @@
         <w:t>를 호출한다.</w:t>
       </w:r>
       <w:r>
-        <w:t>(</w:t>
-      </w:r>
-      <w:r>
-        <w:t>If fildes refers to a socket, read() shall be equivalent to recv() with no flags set.</w:t>
-      </w:r>
-      <w:r>
-        <w:t>)</w:t>
+        <w:t>(If fildes refers to a socket, read() shall be equivalent to recv() with no flags set.)</w:t>
       </w:r>
       <w:r>
         <w:rPr>
@@ -16826,10 +16808,7 @@
         <w:t>는(</w:t>
       </w:r>
       <w:r>
-        <w:t>The return value will be 0 when the peer has performed an orderly shutdown.</w:t>
-      </w:r>
-      <w:r>
-        <w:t>) peer</w:t>
+        <w:t>The return value will be 0 when the peer has performed an orderly shutdown.) peer</w:t>
       </w:r>
       <w:r>
         <w:rPr>
@@ -17233,10 +17212,7 @@
         <w:t>S</w:t>
       </w:r>
       <w:r>
-        <w:t>T</w:t>
-      </w:r>
-      <w:r>
-        <w:t>DIN_FILENO 과 stdin의 차이</w:t>
+        <w:t>TDIN_FILENO 과 stdin의 차이</w:t>
       </w:r>
     </w:p>
     <w:p>
@@ -17333,8 +17309,6 @@
       </w:hyperlink>
       <w:r>
         <w:br/>
-      </w:r>
-      <w:r>
         <w:t>inet_aton vs inet_pton</w:t>
       </w:r>
       <w:r>
@@ -20133,7 +20107,7 @@
 </file>
 
 <file path=customXml/itemProps1.xml><?xml version="1.0" encoding="utf-8"?>
-<ds:datastoreItem xmlns:ds="http://schemas.openxmlformats.org/officeDocument/2006/customXml" ds:itemID="{8524A33F-4651-482A-A617-F3B065DD29FA}">
+<ds:datastoreItem xmlns:ds="http://schemas.openxmlformats.org/officeDocument/2006/customXml" ds:itemID="{373EDC78-59CA-48C9-9F5E-41AFCE6A212B}">
   <ds:schemaRefs>
     <ds:schemaRef ds:uri="http://schemas.openxmlformats.org/officeDocument/2006/bibliography"/>
   </ds:schemaRefs>

</xml_diff>